<commit_message>
additiong of supporting document
additional files
</commit_message>
<xml_diff>
--- a/SOP_internal_incident_Fiberstar_ver3.docx
+++ b/SOP_internal_incident_Fiberstar_ver3.docx
@@ -6260,7 +6260,7 @@
                 <v:shape id="_x0000_i1025" type="#_x0000_t75" style="width:52.5pt;height:22.5pt" o:ole="">
                   <v:imagedata r:id="rId8" o:title=""/>
                 </v:shape>
-                <o:OLEObject Type="Embed" ProgID="Visio.Drawing.11" ShapeID="_x0000_i1025" DrawAspect="Content" ObjectID="_1568623448" r:id="rId9"/>
+                <o:OLEObject Type="Embed" ProgID="Visio.Drawing.11" ShapeID="_x0000_i1025" DrawAspect="Content" ObjectID="_1568623633" r:id="rId9"/>
               </w:object>
             </w:r>
           </w:p>
@@ -6355,7 +6355,7 @@
                 <v:shape id="_x0000_i1026" type="#_x0000_t75" style="width:76.5pt;height:36.75pt" o:ole="">
                   <v:imagedata r:id="rId10" o:title=""/>
                 </v:shape>
-                <o:OLEObject Type="Embed" ProgID="Visio.Drawing.11" ShapeID="_x0000_i1026" DrawAspect="Content" ObjectID="_1568623449" r:id="rId11"/>
+                <o:OLEObject Type="Embed" ProgID="Visio.Drawing.11" ShapeID="_x0000_i1026" DrawAspect="Content" ObjectID="_1568623634" r:id="rId11"/>
               </w:object>
             </w:r>
           </w:p>
@@ -6450,7 +6450,7 @@
                 <v:shape id="_x0000_i1027" type="#_x0000_t75" style="width:57pt;height:42.75pt" o:ole="">
                   <v:imagedata r:id="rId12" o:title=""/>
                 </v:shape>
-                <o:OLEObject Type="Embed" ProgID="Visio.Drawing.11" ShapeID="_x0000_i1027" DrawAspect="Content" ObjectID="_1568623450" r:id="rId13"/>
+                <o:OLEObject Type="Embed" ProgID="Visio.Drawing.11" ShapeID="_x0000_i1027" DrawAspect="Content" ObjectID="_1568623635" r:id="rId13"/>
               </w:object>
             </w:r>
           </w:p>
@@ -6533,7 +6533,7 @@
                 <v:shape id="_x0000_i1028" type="#_x0000_t75" style="width:58.5pt;height:17.25pt" o:ole="">
                   <v:imagedata r:id="rId14" o:title=""/>
                 </v:shape>
-                <o:OLEObject Type="Embed" ProgID="Visio.Drawing.11" ShapeID="_x0000_i1028" DrawAspect="Content" ObjectID="_1568623451" r:id="rId15"/>
+                <o:OLEObject Type="Embed" ProgID="Visio.Drawing.11" ShapeID="_x0000_i1028" DrawAspect="Content" ObjectID="_1568623636" r:id="rId15"/>
               </w:object>
             </w:r>
           </w:p>
@@ -6625,7 +6625,7 @@
                 <v:shape id="_x0000_i1029" type="#_x0000_t75" style="width:54.75pt;height:30.75pt" o:ole="">
                   <v:imagedata r:id="rId16" o:title=""/>
                 </v:shape>
-                <o:OLEObject Type="Embed" ProgID="Visio.Drawing.11" ShapeID="_x0000_i1029" DrawAspect="Content" ObjectID="_1568623452" r:id="rId17"/>
+                <o:OLEObject Type="Embed" ProgID="Visio.Drawing.11" ShapeID="_x0000_i1029" DrawAspect="Content" ObjectID="_1568623637" r:id="rId17"/>
               </w:object>
             </w:r>
           </w:p>
@@ -7809,7 +7809,7 @@
           <v:shape id="_x0000_i1030" type="#_x0000_t75" style="width:436.5pt;height:614.25pt" o:ole="">
             <v:imagedata r:id="rId18" o:title=""/>
           </v:shape>
-          <o:OLEObject Type="Embed" ProgID="Visio.Drawing.15" ShapeID="_x0000_i1030" DrawAspect="Content" ObjectID="_1568623453" r:id="rId19"/>
+          <o:OLEObject Type="Embed" ProgID="Visio.Drawing.15" ShapeID="_x0000_i1030" DrawAspect="Content" ObjectID="_1568623638" r:id="rId19"/>
         </w:object>
       </w:r>
     </w:p>
@@ -7819,7 +7819,7 @@
           <v:shape id="_x0000_i1031" type="#_x0000_t75" style="width:450.75pt;height:597pt" o:ole="">
             <v:imagedata r:id="rId20" o:title=""/>
           </v:shape>
-          <o:OLEObject Type="Embed" ProgID="Visio.Drawing.15" ShapeID="_x0000_i1031" DrawAspect="Content" ObjectID="_1568623454" r:id="rId21"/>
+          <o:OLEObject Type="Embed" ProgID="Visio.Drawing.15" ShapeID="_x0000_i1031" DrawAspect="Content" ObjectID="_1568623639" r:id="rId21"/>
         </w:object>
       </w:r>
     </w:p>
@@ -7895,6 +7895,24 @@
           <w:i/>
         </w:rPr>
         <w:t>Incident handling acceptance</w:t>
+      </w:r>
+    </w:p>
+    <w:p>
+      <w:pPr>
+        <w:pStyle w:val="ListParagraph"/>
+        <w:numPr>
+          <w:ilvl w:val="0"/>
+          <w:numId w:val="22"/>
+        </w:numPr>
+        <w:rPr>
+          <w:i/>
+        </w:rPr>
+      </w:pPr>
+      <w:r>
+        <w:rPr>
+          <w:i/>
+        </w:rPr>
+        <w:t>Testing new changes</w:t>
       </w:r>
       <w:bookmarkStart w:id="20" w:name="_GoBack"/>
       <w:bookmarkEnd w:id="20"/>
@@ -11237,7 +11255,7 @@
 </file>
 
 <file path=customXml/itemProps1.xml><?xml version="1.0" encoding="utf-8"?>
-<ds:datastoreItem xmlns:ds="http://schemas.openxmlformats.org/officeDocument/2006/customXml" ds:itemID="{61DF9496-1E1D-4905-AE0C-FF28FDA114BD}">
+<ds:datastoreItem xmlns:ds="http://schemas.openxmlformats.org/officeDocument/2006/customXml" ds:itemID="{6BE2312C-3C70-4A68-AA3B-1817E9D0010C}">
   <ds:schemaRefs>
     <ds:schemaRef ds:uri="http://schemas.openxmlformats.org/officeDocument/2006/bibliography"/>
   </ds:schemaRefs>

</xml_diff>